<commit_message>
Change delete method to post. Update templates
</commit_message>
<xml_diff>
--- a/PhDSystem.Api/Resources/Templates/IndividualPlan.docx
+++ b/PhDSystem.Api/Resources/Templates/IndividualPlan.docx
@@ -5,1065 +5,61 @@
     <w:p>
       <w:pPr>
         <w:pStyle w:val="Title"/>
-        <w:ind w:firstLine="990"/>
-        <w:jc w:val="left"/>
-      </w:pPr>
-      <w:r>
-        <w:rPr>
-          <w:noProof/>
+        <w:rPr>
           <w:lang w:val="en-US"/>
         </w:rPr>
-        <mc:AlternateContent>
-          <mc:Choice Requires="wps">
-            <w:drawing>
-              <wp:anchor distT="0" distB="0" distL="114300" distR="114300" simplePos="0" relativeHeight="251664384" behindDoc="0" locked="0" layoutInCell="0" allowOverlap="1">
-                <wp:simplePos x="0" y="0"/>
-                <wp:positionH relativeFrom="column">
-                  <wp:posOffset>-204470</wp:posOffset>
-                </wp:positionH>
-                <wp:positionV relativeFrom="paragraph">
-                  <wp:posOffset>-132715</wp:posOffset>
-                </wp:positionV>
-                <wp:extent cx="675640" cy="542925"/>
-                <wp:effectExtent l="0" t="0" r="0" b="0"/>
-                <wp:wrapNone/>
-                <wp:docPr id="18" name="Text Box 78"/>
-                <wp:cNvGraphicFramePr>
-                  <a:graphicFrameLocks xmlns:a="http://schemas.openxmlformats.org/drawingml/2006/main"/>
-                </wp:cNvGraphicFramePr>
-                <a:graphic xmlns:a="http://schemas.openxmlformats.org/drawingml/2006/main">
-                  <a:graphicData uri="http://schemas.microsoft.com/office/word/2010/wordprocessingShape">
-                    <wps:wsp>
-                      <wps:cNvSpPr txBox="1">
-                        <a:spLocks noChangeArrowheads="1"/>
-                      </wps:cNvSpPr>
-                      <wps:spPr bwMode="auto">
-                        <a:xfrm>
-                          <a:off x="0" y="0"/>
-                          <a:ext cx="675640" cy="542925"/>
-                        </a:xfrm>
-                        <a:prstGeom prst="rect">
-                          <a:avLst/>
-                        </a:prstGeom>
-                        <a:noFill/>
-                        <a:ln>
-                          <a:noFill/>
-                        </a:ln>
-                        <a:extLst>
-                          <a:ext uri="{909E8E84-426E-40DD-AFC4-6F175D3DCCD1}">
-                            <a14:hiddenFill xmlns:a14="http://schemas.microsoft.com/office/drawing/2010/main">
-                              <a:solidFill>
-                                <a:srgbClr val="FFFFFF"/>
-                              </a:solidFill>
-                            </a14:hiddenFill>
-                          </a:ext>
-                          <a:ext uri="{91240B29-F687-4F45-9708-019B960494DF}">
-                            <a14:hiddenLine xmlns:a14="http://schemas.microsoft.com/office/drawing/2010/main" w="9525">
-                              <a:solidFill>
-                                <a:srgbClr val="0000FF"/>
-                              </a:solidFill>
-                              <a:miter lim="800000"/>
-                              <a:headEnd/>
-                              <a:tailEnd/>
-                            </a14:hiddenLine>
-                          </a:ext>
-                        </a:extLst>
-                      </wps:spPr>
-                      <wps:txbx>
-                        <w:txbxContent>
-                          <w:p>
-                            <w:r>
-                              <w:rPr>
-                                <w:noProof/>
-                                <w:sz w:val="20"/>
-                              </w:rPr>
-                              <w:drawing>
-                                <wp:inline distT="0" distB="0" distL="0" distR="0">
-                                  <wp:extent cx="472440" cy="457200"/>
-                                  <wp:effectExtent l="0" t="0" r="0" b="0"/>
-                                  <wp:docPr id="1" name="Picture 1" descr="bl1"/>
-                                  <wp:cNvGraphicFramePr>
-                                    <a:graphicFrameLocks xmlns:a="http://schemas.openxmlformats.org/drawingml/2006/main" noChangeAspect="1"/>
-                                  </wp:cNvGraphicFramePr>
-                                  <a:graphic xmlns:a="http://schemas.openxmlformats.org/drawingml/2006/main">
-                                    <a:graphicData uri="http://schemas.openxmlformats.org/drawingml/2006/picture">
-                                      <pic:pic xmlns:pic="http://schemas.openxmlformats.org/drawingml/2006/picture">
-                                        <pic:nvPicPr>
-                                          <pic:cNvPr id="0" name="Picture 1" descr="bl1"/>
-                                          <pic:cNvPicPr>
-                                            <a:picLocks noChangeAspect="1" noChangeArrowheads="1"/>
-                                          </pic:cNvPicPr>
-                                        </pic:nvPicPr>
-                                        <pic:blipFill>
-                                          <a:blip r:embed="rId5">
-                                            <a:extLst>
-                                              <a:ext uri="{28A0092B-C50C-407E-A947-70E740481C1C}">
-                                                <a14:useLocalDpi xmlns:a14="http://schemas.microsoft.com/office/drawing/2010/main" val="0"/>
-                                              </a:ext>
-                                            </a:extLst>
-                                          </a:blip>
-                                          <a:srcRect/>
-                                          <a:stretch>
-                                            <a:fillRect/>
-                                          </a:stretch>
-                                        </pic:blipFill>
-                                        <pic:spPr bwMode="auto">
-                                          <a:xfrm>
-                                            <a:off x="0" y="0"/>
-                                            <a:ext cx="472440" cy="457200"/>
-                                          </a:xfrm>
-                                          <a:prstGeom prst="rect">
-                                            <a:avLst/>
-                                          </a:prstGeom>
-                                          <a:noFill/>
-                                          <a:ln>
-                                            <a:noFill/>
-                                          </a:ln>
-                                        </pic:spPr>
-                                      </pic:pic>
-                                    </a:graphicData>
-                                  </a:graphic>
-                                </wp:inline>
-                              </w:drawing>
-                            </w:r>
-                          </w:p>
-                        </w:txbxContent>
-                      </wps:txbx>
-                      <wps:bodyPr rot="0" vert="horz" wrap="square" lIns="91440" tIns="45720" rIns="91440" bIns="45720" anchor="t" anchorCtr="0" upright="1">
-                        <a:noAutofit/>
-                      </wps:bodyPr>
-                    </wps:wsp>
-                  </a:graphicData>
-                </a:graphic>
-                <wp14:sizeRelH relativeFrom="page">
-                  <wp14:pctWidth>0</wp14:pctWidth>
-                </wp14:sizeRelH>
-                <wp14:sizeRelV relativeFrom="page">
-                  <wp14:pctHeight>0</wp14:pctHeight>
-                </wp14:sizeRelV>
-              </wp:anchor>
-            </w:drawing>
-          </mc:Choice>
-          <mc:Fallback>
-            <w:pict>
-              <v:shapetype id="_x0000_t202" coordsize="21600,21600" o:spt="202" path="m,l,21600r21600,l21600,xe">
-                <v:stroke joinstyle="miter"/>
-                <v:path gradientshapeok="t" o:connecttype="rect"/>
-              </v:shapetype>
-              <v:shape id="Text Box 78" o:spid="_x0000_s1026" type="#_x0000_t202" style="position:absolute;left:0;text-align:left;margin-left:-16.1pt;margin-top:-10.45pt;width:53.2pt;height:42.75pt;z-index:251664384;visibility:visible;mso-wrap-style:square;mso-width-percent:0;mso-height-percent:0;mso-wrap-distance-left:9pt;mso-wrap-distance-top:0;mso-wrap-distance-right:9pt;mso-wrap-distance-bottom:0;mso-position-horizontal:absolute;mso-position-horizontal-relative:text;mso-position-vertical:absolute;mso-position-vertical-relative:text;mso-width-percent:0;mso-height-percent:0;mso-width-relative:page;mso-height-relative:page;v-text-anchor:top" o:gfxdata="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" o:allowincell="f" filled="f" stroked="f" strokecolor="blue">
-                <v:textbox>
-                  <w:txbxContent>
-                    <w:p>
-                      <w:r>
-                        <w:rPr>
-                          <w:noProof/>
-                          <w:sz w:val="20"/>
-                        </w:rPr>
-                        <w:drawing>
-                          <wp:inline distT="0" distB="0" distL="0" distR="0">
-                            <wp:extent cx="472440" cy="457200"/>
-                            <wp:effectExtent l="0" t="0" r="0" b="0"/>
-                            <wp:docPr id="1" name="Picture 1" descr="bl1"/>
-                            <wp:cNvGraphicFramePr>
-                              <a:graphicFrameLocks xmlns:a="http://schemas.openxmlformats.org/drawingml/2006/main" noChangeAspect="1"/>
-                            </wp:cNvGraphicFramePr>
-                            <a:graphic xmlns:a="http://schemas.openxmlformats.org/drawingml/2006/main">
-                              <a:graphicData uri="http://schemas.openxmlformats.org/drawingml/2006/picture">
-                                <pic:pic xmlns:pic="http://schemas.openxmlformats.org/drawingml/2006/picture">
-                                  <pic:nvPicPr>
-                                    <pic:cNvPr id="0" name="Picture 1" descr="bl1"/>
-                                    <pic:cNvPicPr>
-                                      <a:picLocks noChangeAspect="1" noChangeArrowheads="1"/>
-                                    </pic:cNvPicPr>
-                                  </pic:nvPicPr>
-                                  <pic:blipFill>
-                                    <a:blip r:embed="rId6">
-                                      <a:extLst>
-                                        <a:ext uri="{28A0092B-C50C-407E-A947-70E740481C1C}">
-                                          <a14:useLocalDpi xmlns:a14="http://schemas.microsoft.com/office/drawing/2010/main" val="0"/>
-                                        </a:ext>
-                                      </a:extLst>
-                                    </a:blip>
-                                    <a:srcRect/>
-                                    <a:stretch>
-                                      <a:fillRect/>
-                                    </a:stretch>
-                                  </pic:blipFill>
-                                  <pic:spPr bwMode="auto">
-                                    <a:xfrm>
-                                      <a:off x="0" y="0"/>
-                                      <a:ext cx="472440" cy="457200"/>
-                                    </a:xfrm>
-                                    <a:prstGeom prst="rect">
-                                      <a:avLst/>
-                                    </a:prstGeom>
-                                    <a:noFill/>
-                                    <a:ln>
-                                      <a:noFill/>
-                                    </a:ln>
-                                  </pic:spPr>
-                                </pic:pic>
-                              </a:graphicData>
-                            </a:graphic>
-                          </wp:inline>
-                        </w:drawing>
-                      </w:r>
-                    </w:p>
-                  </w:txbxContent>
-                </v:textbox>
-              </v:shape>
-            </w:pict>
-          </mc:Fallback>
-        </mc:AlternateContent>
-      </w:r>
-      <w:r>
-        <w:t>ТЕХНИЧЕСКИ УНИВЕРСИТЕТ – СОФИЯ</w:t>
-      </w:r>
-    </w:p>
-    <w:p>
-      <w:pPr>
-        <w:rPr>
-          <w:lang w:val="bg-BG"/>
-        </w:rPr>
-      </w:pPr>
-    </w:p>
-    <w:p>
-      <w:pPr>
-        <w:spacing w:line="360" w:lineRule="auto"/>
-        <w:jc w:val="center"/>
-        <w:rPr>
-          <w:lang w:val="bg-BG"/>
-        </w:rPr>
-      </w:pPr>
-      <w:r>
-        <w:rPr>
-          <w:lang w:val="bg-BG"/>
-        </w:rPr>
-        <w:t xml:space="preserve">Факултет : </w:t>
-      </w:r>
-      <w:r>
-        <w:rPr>
-          <w:lang w:val="ru-RU"/>
-        </w:rPr>
-        <w:t xml:space="preserve"> </w:t>
-      </w:r>
-      <w:r>
-        <w:rPr>
-          <w:lang w:val="bg-BG"/>
-        </w:rPr>
-        <w:t>КОМПЮТЪРНИ СИСТЕМИ И УПРАВЛЕНИЕ</w:t>
-      </w:r>
-    </w:p>
-    <w:p>
-      <w:pPr>
-        <w:spacing w:line="360" w:lineRule="auto"/>
-        <w:jc w:val="center"/>
-        <w:rPr>
-          <w:lang w:val="ru-RU"/>
-        </w:rPr>
-      </w:pPr>
-      <w:r>
-        <w:rPr>
-          <w:lang w:val="bg-BG"/>
-        </w:rPr>
-        <w:t>Катедра:     КОМПЮТЪРНИ СИСТЕМИ</w:t>
-      </w:r>
-    </w:p>
-    <w:p>
-      <w:pPr>
-        <w:pStyle w:val="Header"/>
-        <w:tabs>
-          <w:tab w:val="left" w:pos="708"/>
-        </w:tabs>
-      </w:pPr>
-    </w:p>
-    <w:p>
-      <w:pPr>
-        <w:pStyle w:val="Header"/>
-        <w:tabs>
-          <w:tab w:val="left" w:pos="708"/>
-        </w:tabs>
-      </w:pPr>
-    </w:p>
-    <w:p>
-      <w:pPr>
-        <w:pStyle w:val="Heading1"/>
-        <w:rPr>
-          <w:spacing w:val="100"/>
-        </w:rPr>
-      </w:pPr>
-      <w:r>
-        <w:rPr>
-          <w:spacing w:val="100"/>
-        </w:rPr>
-        <w:t>АНОТАЦИЯ</w:t>
-      </w:r>
-    </w:p>
-    <w:p>
-      <w:pPr>
-        <w:rPr>
-          <w:lang w:val="bg-BG"/>
-        </w:rPr>
-      </w:pPr>
-    </w:p>
-    <w:p>
-      <w:pPr>
-        <w:jc w:val="center"/>
-        <w:rPr>
-          <w:lang w:val="bg-BG"/>
-        </w:rPr>
-      </w:pPr>
-      <w:r>
-        <w:rPr>
-          <w:lang w:val="bg-BG"/>
-        </w:rPr>
-        <w:t xml:space="preserve">На темата на дисертационния труд </w:t>
-      </w:r>
-    </w:p>
-    <w:p>
-      <w:pPr>
-        <w:ind w:left="-142"/>
-        <w:jc w:val="center"/>
-        <w:rPr>
-          <w:b/>
-          <w:bCs/>
-          <w:sz w:val="28"/>
-          <w:szCs w:val="28"/>
-          <w:lang w:val="bg-BG"/>
-        </w:rPr>
-      </w:pPr>
-      <w:r>
-        <w:rPr>
-          <w:b/>
-          <w:bCs/>
-          <w:sz w:val="28"/>
-          <w:szCs w:val="28"/>
-          <w:lang w:val="bg-BG"/>
-        </w:rPr>
-        <w:t>“</w:t>
-      </w:r>
-      <w:r>
-        <w:rPr>
-          <w:b/>
-          <w:bCs/>
-          <w:sz w:val="28"/>
-          <w:szCs w:val="28"/>
-        </w:rPr>
-        <w:t>&lt;theme&gt;</w:t>
-      </w:r>
-      <w:r>
-        <w:rPr>
-          <w:b/>
-          <w:bCs/>
-          <w:sz w:val="28"/>
-          <w:szCs w:val="28"/>
-          <w:lang w:val="bg-BG"/>
-        </w:rPr>
-        <w:t>”</w:t>
-      </w:r>
-    </w:p>
-    <w:p>
-      <w:pPr>
-        <w:jc w:val="center"/>
-        <w:rPr>
-          <w:b/>
-          <w:bCs/>
-          <w:lang w:val="bg-BG"/>
-        </w:rPr>
-      </w:pPr>
-      <w:r>
-        <w:rPr>
-          <w:lang w:val="bg-BG"/>
-        </w:rPr>
-        <w:t xml:space="preserve">на </w:t>
-      </w:r>
-      <w:r>
-        <w:rPr>
-          <w:b/>
-          <w:bCs/>
-        </w:rPr>
-        <w:t>&lt;firstN</w:t>
-      </w:r>
-      <w:r>
-        <w:rPr>
-          <w:b/>
-          <w:bCs/>
-        </w:rPr>
-        <w:t>a</w:t>
-      </w:r>
+      </w:pPr>
+      <w:r>
+        <w:rPr>
+          <w:lang w:val="en-US"/>
+        </w:rPr>
+        <w:t>&lt;universityName&gt;</w:t>
+      </w:r>
+    </w:p>
+    <w:p>
+      <w:pPr>
+        <w:tabs>
+          <w:tab w:val="left" w:pos="144"/>
+          <w:tab w:val="left" w:pos="7020"/>
+        </w:tabs>
+      </w:pPr>
+      <w:r>
+        <w:rPr>
+          <w:lang w:val="bg-BG"/>
+        </w:rPr>
+        <w:t>Д</w:t>
+      </w:r>
+      <w:r>
+        <w:rPr>
+          <w:lang w:val="bg-BG"/>
+        </w:rPr>
+        <w:t>окторантура</w:t>
+      </w:r>
+      <w:r>
+        <w:rPr>
+          <w:lang w:val="bg-BG"/>
+        </w:rPr>
+        <w:t xml:space="preserve">:  </w:t>
+      </w:r>
+      <w:r>
+        <w:t>&lt;formOfEducation</w:t>
+      </w:r>
+      <w:r>
+        <w:t>&gt;</w:t>
+      </w:r>
+    </w:p>
+    <w:p>
+      <w:pPr>
+        <w:tabs>
+          <w:tab w:val="left" w:pos="144"/>
+          <w:tab w:val="left" w:pos="7020"/>
+        </w:tabs>
+        <w:rPr>
+          <w:lang w:val="bg-BG"/>
+        </w:rPr>
+      </w:pPr>
       <w:bookmarkStart w:id="0" w:name="_GoBack"/>
       <w:bookmarkEnd w:id="0"/>
-      <w:r>
-        <w:rPr>
-          <w:b/>
-          <w:bCs/>
-        </w:rPr>
-        <w:t>me&gt; &lt;middleName&gt; &lt;lastName&gt;</w:t>
-      </w:r>
-    </w:p>
-    <w:p>
-      <w:pPr>
-        <w:jc w:val="center"/>
-        <w:rPr>
-          <w:lang w:val="bg-BG"/>
-        </w:rPr>
-      </w:pPr>
-    </w:p>
-    <w:p>
-      <w:pPr>
-        <w:pStyle w:val="Header"/>
-        <w:tabs>
-          <w:tab w:val="left" w:pos="708"/>
-        </w:tabs>
-        <w:spacing w:line="360" w:lineRule="auto"/>
-        <w:ind w:firstLine="720"/>
-        <w:jc w:val="both"/>
-      </w:pPr>
-      <w:r>
-        <w:t>&lt;dissertationDescription&gt;</w:t>
-      </w:r>
-    </w:p>
-    <w:p>
-      <w:pPr>
-        <w:pStyle w:val="Header"/>
-        <w:tabs>
-          <w:tab w:val="left" w:pos="708"/>
-        </w:tabs>
-        <w:spacing w:line="360" w:lineRule="auto"/>
-        <w:ind w:firstLine="720"/>
-        <w:jc w:val="both"/>
-      </w:pPr>
-    </w:p>
-    <w:p>
-      <w:pPr>
-        <w:pStyle w:val="Header"/>
-        <w:tabs>
-          <w:tab w:val="left" w:pos="708"/>
-        </w:tabs>
-        <w:spacing w:line="360" w:lineRule="auto"/>
-        <w:ind w:firstLine="720"/>
-        <w:jc w:val="both"/>
-      </w:pPr>
-    </w:p>
-    <w:p>
-      <w:pPr>
-        <w:pStyle w:val="Header"/>
-        <w:tabs>
-          <w:tab w:val="left" w:pos="708"/>
-        </w:tabs>
-        <w:spacing w:line="360" w:lineRule="auto"/>
-        <w:ind w:firstLine="720"/>
-        <w:jc w:val="both"/>
-      </w:pPr>
-    </w:p>
-    <w:p>
-      <w:pPr>
-        <w:pStyle w:val="Header"/>
-        <w:tabs>
-          <w:tab w:val="left" w:pos="708"/>
-        </w:tabs>
-        <w:spacing w:line="360" w:lineRule="auto"/>
-        <w:ind w:firstLine="720"/>
-        <w:jc w:val="both"/>
-      </w:pPr>
-    </w:p>
-    <w:p>
-      <w:pPr>
-        <w:pStyle w:val="Header"/>
-        <w:tabs>
-          <w:tab w:val="left" w:pos="708"/>
-        </w:tabs>
-        <w:spacing w:line="360" w:lineRule="auto"/>
-        <w:ind w:firstLine="720"/>
-        <w:jc w:val="both"/>
-      </w:pPr>
-    </w:p>
-    <w:p>
-      <w:pPr>
-        <w:pStyle w:val="Header"/>
-        <w:tabs>
-          <w:tab w:val="left" w:pos="708"/>
-        </w:tabs>
-        <w:spacing w:line="360" w:lineRule="auto"/>
-        <w:ind w:firstLine="720"/>
-        <w:jc w:val="both"/>
-      </w:pPr>
-    </w:p>
-    <w:p>
-      <w:pPr>
-        <w:jc w:val="center"/>
-        <w:rPr>
-          <w:lang w:val="bg-BG"/>
-        </w:rPr>
-      </w:pPr>
-    </w:p>
-    <w:p>
-      <w:pPr>
-        <w:tabs>
-          <w:tab w:val="left" w:pos="5130"/>
-        </w:tabs>
-        <w:ind w:left="360"/>
-        <w:jc w:val="right"/>
-        <w:rPr>
-          <w:bCs/>
-        </w:rPr>
-      </w:pPr>
-      <w:r>
-        <w:rPr>
-          <w:b/>
-          <w:bCs/>
-          <w:lang w:val="bg-BG"/>
-        </w:rPr>
-        <w:t>Научен ръководител</w:t>
-      </w:r>
-      <w:r>
-        <w:rPr>
-          <w:lang w:val="bg-BG"/>
-        </w:rPr>
-        <w:t>:</w:t>
-      </w:r>
-      <w:r>
-        <w:rPr>
-          <w:b/>
-          <w:lang w:val="bg-BG"/>
-        </w:rPr>
-        <w:t xml:space="preserve"> </w:t>
-      </w:r>
-      <w:r>
-        <w:t>……….……….……….</w:t>
-      </w:r>
-    </w:p>
-    <w:p>
-      <w:pPr>
-        <w:tabs>
-          <w:tab w:val="left" w:pos="5130"/>
-        </w:tabs>
-        <w:ind w:left="360"/>
-        <w:jc w:val="right"/>
-        <w:rPr>
-          <w:bCs/>
-        </w:rPr>
-      </w:pPr>
-      <w:r>
-        <w:rPr>
-          <w:bCs/>
-          <w:lang w:val="bg-BG"/>
-        </w:rPr>
-        <w:tab/>
-        <w:t xml:space="preserve">       </w:t>
-      </w:r>
-    </w:p>
-    <w:p>
-      <w:pPr>
-        <w:tabs>
-          <w:tab w:val="left" w:pos="5130"/>
-        </w:tabs>
-        <w:ind w:left="360"/>
-        <w:jc w:val="right"/>
-        <w:rPr>
-          <w:b/>
-        </w:rPr>
-      </w:pPr>
-      <w:r>
-        <w:rPr>
-          <w:b/>
-          <w:lang w:val="bg-BG"/>
-        </w:rPr>
-        <w:t xml:space="preserve"> </w:t>
-      </w:r>
-      <w:r>
-        <w:rPr>
-          <w:b/>
-          <w:lang w:val="bg-BG"/>
-        </w:rPr>
-        <w:t>(</w:t>
-      </w:r>
-      <w:r>
-        <w:rPr>
-          <w:b/>
-        </w:rPr>
-        <w:t>&lt;supervisorTitle&gt;</w:t>
-      </w:r>
-      <w:r>
-        <w:rPr>
-          <w:b/>
-          <w:lang w:val="bg-BG"/>
-        </w:rPr>
-        <w:t xml:space="preserve"> </w:t>
-      </w:r>
-      <w:r>
-        <w:rPr>
-          <w:b/>
-        </w:rPr>
-        <w:t>&lt;supervisorFullName&gt;</w:t>
-      </w:r>
-      <w:r>
-        <w:rPr>
-          <w:b/>
-          <w:lang w:val="bg-BG"/>
-        </w:rPr>
-        <w:t>)</w:t>
-      </w:r>
-    </w:p>
-    <w:p>
-      <w:pPr>
-        <w:tabs>
-          <w:tab w:val="left" w:pos="5130"/>
-        </w:tabs>
-        <w:ind w:left="360"/>
-        <w:jc w:val="right"/>
-        <w:rPr>
-          <w:b/>
-          <w:lang w:val="bg-BG"/>
-        </w:rPr>
-      </w:pPr>
-      <w:r>
-        <w:rPr>
-          <w:b/>
-        </w:rPr>
-        <w:tab/>
-      </w:r>
-      <w:r>
-        <w:rPr>
-          <w:b/>
-        </w:rPr>
-        <w:tab/>
-        <w:t xml:space="preserve">    </w:t>
-      </w:r>
-      <w:r>
-        <w:rPr>
-          <w:b/>
-          <w:lang w:val="bg-BG"/>
-        </w:rPr>
-        <w:tab/>
-      </w:r>
-      <w:r>
-        <w:rPr>
-          <w:b/>
-          <w:lang w:val="bg-BG"/>
-        </w:rPr>
-        <w:tab/>
-      </w:r>
-      <w:r>
-        <w:rPr>
-          <w:b/>
-          <w:lang w:val="bg-BG"/>
-        </w:rPr>
-        <w:tab/>
-      </w:r>
-      <w:r>
-        <w:rPr>
-          <w:b/>
-          <w:lang w:val="bg-BG"/>
-        </w:rPr>
-        <w:tab/>
-      </w:r>
-    </w:p>
-    <w:p>
-      <w:pPr>
-        <w:pStyle w:val="Header"/>
-        <w:tabs>
-          <w:tab w:val="left" w:pos="708"/>
-        </w:tabs>
-        <w:rPr>
-          <w:lang w:val="ru-RU"/>
-        </w:rPr>
-      </w:pPr>
-    </w:p>
-    <w:p>
-      <w:r>
-        <w:rPr>
-          <w:lang w:val="bg-BG"/>
-        </w:rPr>
-        <w:t>Анотацията е приета на заседание на ФС на</w:t>
-      </w:r>
-      <w:r>
-        <w:t xml:space="preserve"> &lt;&gt; </w:t>
-      </w:r>
-      <w:r>
-        <w:rPr>
-          <w:lang w:val="bg-BG"/>
-        </w:rPr>
-        <w:t>ф-т</w:t>
-      </w:r>
-      <w:r>
-        <w:t xml:space="preserve"> &lt;&gt;</w:t>
-      </w:r>
-      <w:r>
-        <w:rPr>
-          <w:lang w:val="bg-BG"/>
-        </w:rPr>
-        <w:t xml:space="preserve"> от</w:t>
-      </w:r>
-      <w:r>
-        <w:t xml:space="preserve"> </w:t>
-      </w:r>
-      <w:r>
-        <w:rPr>
-          <w:lang w:val="bg-BG"/>
-        </w:rPr>
-        <w:t xml:space="preserve">протокол № </w:t>
-      </w:r>
-      <w:r>
-        <w:t>&lt;&gt;</w:t>
-      </w:r>
-    </w:p>
-    <w:p>
-      <w:pPr>
-        <w:rPr>
-          <w:lang w:val="bg-BG"/>
-        </w:rPr>
-      </w:pPr>
-    </w:p>
-    <w:p>
-      <w:pPr>
-        <w:ind w:left="5310"/>
-        <w:jc w:val="right"/>
-        <w:rPr>
-          <w:lang w:val="bg-BG"/>
-        </w:rPr>
-      </w:pPr>
-      <w:r>
-        <w:rPr>
-          <w:b/>
-          <w:bCs/>
-          <w:lang w:val="bg-BG"/>
-        </w:rPr>
-        <w:t>ДЕКАН</w:t>
-      </w:r>
-      <w:r>
-        <w:rPr>
-          <w:lang w:val="bg-BG"/>
-        </w:rPr>
-        <w:t>:</w:t>
-      </w:r>
-      <w:r>
-        <w:t xml:space="preserve"> </w:t>
-      </w:r>
-      <w:r>
-        <w:t>……….……….……….</w:t>
-      </w:r>
-    </w:p>
-    <w:p>
-      <w:pPr>
-        <w:rPr>
-          <w:lang w:val="bg-BG"/>
-        </w:rPr>
-      </w:pPr>
-      <w:r>
-        <w:rPr>
-          <w:lang w:val="bg-BG"/>
-        </w:rPr>
-        <w:t xml:space="preserve"> </w:t>
-      </w:r>
-      <w:r>
-        <w:rPr>
-          <w:lang w:val="bg-BG"/>
-        </w:rPr>
-        <w:tab/>
-      </w:r>
-      <w:r>
-        <w:rPr>
-          <w:lang w:val="bg-BG"/>
-        </w:rPr>
-        <w:tab/>
-      </w:r>
-      <w:r>
-        <w:rPr>
-          <w:lang w:val="bg-BG"/>
-        </w:rPr>
-        <w:tab/>
-      </w:r>
-      <w:r>
-        <w:rPr>
-          <w:lang w:val="bg-BG"/>
-        </w:rPr>
-        <w:tab/>
-      </w:r>
-      <w:r>
-        <w:rPr>
-          <w:lang w:val="bg-BG"/>
-        </w:rPr>
-        <w:tab/>
-      </w:r>
-      <w:r>
-        <w:rPr>
-          <w:lang w:val="bg-BG"/>
-        </w:rPr>
-        <w:tab/>
-      </w:r>
-      <w:r>
-        <w:rPr>
-          <w:lang w:val="bg-BG"/>
-        </w:rPr>
-        <w:tab/>
-      </w:r>
-      <w:r>
-        <w:rPr>
-          <w:lang w:val="bg-BG"/>
-        </w:rPr>
-        <w:tab/>
-        <w:t xml:space="preserve">          </w:t>
-      </w:r>
-    </w:p>
-    <w:p>
-      <w:pPr>
-        <w:pStyle w:val="BodyTextIndent"/>
-        <w:ind w:left="4536" w:firstLine="72"/>
-        <w:jc w:val="right"/>
-      </w:pPr>
-      <w:r>
-        <w:t>(</w:t>
-      </w:r>
-      <w:r>
-        <w:rPr>
-          <w:lang w:val="en-US"/>
-        </w:rPr>
-        <w:t>&lt;deanTitle&gt;</w:t>
-      </w:r>
-      <w:r>
-        <w:t xml:space="preserve"> </w:t>
-      </w:r>
-      <w:r>
-        <w:rPr>
-          <w:lang w:val="en-US"/>
-        </w:rPr>
-        <w:t>&lt;deanFullName&gt;</w:t>
-      </w:r>
-      <w:r>
-        <w:t>)</w:t>
-      </w:r>
-    </w:p>
-    <w:p>
-      <w:pPr>
-        <w:pStyle w:val="Title"/>
-        <w:ind w:firstLine="1890"/>
-        <w:jc w:val="left"/>
-      </w:pPr>
-      <w:r>
-        <w:br w:type="page"/>
-      </w:r>
-      <w:r>
-        <w:rPr>
-          <w:noProof/>
-          <w:sz w:val="20"/>
-          <w:lang w:val="en-US"/>
-        </w:rPr>
-        <w:lastRenderedPageBreak/>
-        <mc:AlternateContent>
-          <mc:Choice Requires="wps">
-            <w:drawing>
-              <wp:anchor distT="0" distB="0" distL="114300" distR="114300" simplePos="0" relativeHeight="251650048" behindDoc="0" locked="0" layoutInCell="0" allowOverlap="1">
-                <wp:simplePos x="0" y="0"/>
-                <wp:positionH relativeFrom="column">
-                  <wp:posOffset>-204470</wp:posOffset>
-                </wp:positionH>
-                <wp:positionV relativeFrom="paragraph">
-                  <wp:posOffset>-132715</wp:posOffset>
-                </wp:positionV>
-                <wp:extent cx="675640" cy="542925"/>
-                <wp:effectExtent l="0" t="0" r="0" b="0"/>
-                <wp:wrapNone/>
-                <wp:docPr id="12" name="Text Box 4"/>
-                <wp:cNvGraphicFramePr>
-                  <a:graphicFrameLocks xmlns:a="http://schemas.openxmlformats.org/drawingml/2006/main"/>
-                </wp:cNvGraphicFramePr>
-                <a:graphic xmlns:a="http://schemas.openxmlformats.org/drawingml/2006/main">
-                  <a:graphicData uri="http://schemas.microsoft.com/office/word/2010/wordprocessingShape">
-                    <wps:wsp>
-                      <wps:cNvSpPr txBox="1">
-                        <a:spLocks noChangeArrowheads="1"/>
-                      </wps:cNvSpPr>
-                      <wps:spPr bwMode="auto">
-                        <a:xfrm>
-                          <a:off x="0" y="0"/>
-                          <a:ext cx="675640" cy="542925"/>
-                        </a:xfrm>
-                        <a:prstGeom prst="rect">
-                          <a:avLst/>
-                        </a:prstGeom>
-                        <a:noFill/>
-                        <a:ln>
-                          <a:noFill/>
-                        </a:ln>
-                        <a:extLst>
-                          <a:ext uri="{909E8E84-426E-40DD-AFC4-6F175D3DCCD1}">
-                            <a14:hiddenFill xmlns:a14="http://schemas.microsoft.com/office/drawing/2010/main">
-                              <a:solidFill>
-                                <a:srgbClr val="FFFFFF"/>
-                              </a:solidFill>
-                            </a14:hiddenFill>
-                          </a:ext>
-                          <a:ext uri="{91240B29-F687-4F45-9708-019B960494DF}">
-                            <a14:hiddenLine xmlns:a14="http://schemas.microsoft.com/office/drawing/2010/main" w="9525">
-                              <a:solidFill>
-                                <a:srgbClr val="0000FF"/>
-                              </a:solidFill>
-                              <a:miter lim="800000"/>
-                              <a:headEnd/>
-                              <a:tailEnd/>
-                            </a14:hiddenLine>
-                          </a:ext>
-                        </a:extLst>
-                      </wps:spPr>
-                      <wps:txbx>
-                        <w:txbxContent>
-                          <w:p>
-                            <w:r>
-                              <w:rPr>
-                                <w:noProof/>
-                              </w:rPr>
-                              <w:drawing>
-                                <wp:inline distT="0" distB="0" distL="0" distR="0">
-                                  <wp:extent cx="472440" cy="457200"/>
-                                  <wp:effectExtent l="0" t="0" r="0" b="0"/>
-                                  <wp:docPr id="2" name="Picture 2" descr="bl1"/>
-                                  <wp:cNvGraphicFramePr>
-                                    <a:graphicFrameLocks xmlns:a="http://schemas.openxmlformats.org/drawingml/2006/main" noChangeAspect="1"/>
-                                  </wp:cNvGraphicFramePr>
-                                  <a:graphic xmlns:a="http://schemas.openxmlformats.org/drawingml/2006/main">
-                                    <a:graphicData uri="http://schemas.openxmlformats.org/drawingml/2006/picture">
-                                      <pic:pic xmlns:pic="http://schemas.openxmlformats.org/drawingml/2006/picture">
-                                        <pic:nvPicPr>
-                                          <pic:cNvPr id="0" name="Picture 2" descr="bl1"/>
-                                          <pic:cNvPicPr>
-                                            <a:picLocks noChangeAspect="1" noChangeArrowheads="1"/>
-                                          </pic:cNvPicPr>
-                                        </pic:nvPicPr>
-                                        <pic:blipFill>
-                                          <a:blip r:embed="rId6">
-                                            <a:extLst>
-                                              <a:ext uri="{28A0092B-C50C-407E-A947-70E740481C1C}">
-                                                <a14:useLocalDpi xmlns:a14="http://schemas.microsoft.com/office/drawing/2010/main" val="0"/>
-                                              </a:ext>
-                                            </a:extLst>
-                                          </a:blip>
-                                          <a:srcRect/>
-                                          <a:stretch>
-                                            <a:fillRect/>
-                                          </a:stretch>
-                                        </pic:blipFill>
-                                        <pic:spPr bwMode="auto">
-                                          <a:xfrm>
-                                            <a:off x="0" y="0"/>
-                                            <a:ext cx="472440" cy="457200"/>
-                                          </a:xfrm>
-                                          <a:prstGeom prst="rect">
-                                            <a:avLst/>
-                                          </a:prstGeom>
-                                          <a:noFill/>
-                                          <a:ln>
-                                            <a:noFill/>
-                                          </a:ln>
-                                        </pic:spPr>
-                                      </pic:pic>
-                                    </a:graphicData>
-                                  </a:graphic>
-                                </wp:inline>
-                              </w:drawing>
-                            </w:r>
-                          </w:p>
-                        </w:txbxContent>
-                      </wps:txbx>
-                      <wps:bodyPr rot="0" vert="horz" wrap="square" lIns="91440" tIns="45720" rIns="91440" bIns="45720" anchor="t" anchorCtr="0" upright="1">
-                        <a:noAutofit/>
-                      </wps:bodyPr>
-                    </wps:wsp>
-                  </a:graphicData>
-                </a:graphic>
-                <wp14:sizeRelH relativeFrom="page">
-                  <wp14:pctWidth>0</wp14:pctWidth>
-                </wp14:sizeRelH>
-                <wp14:sizeRelV relativeFrom="page">
-                  <wp14:pctHeight>0</wp14:pctHeight>
-                </wp14:sizeRelV>
-              </wp:anchor>
-            </w:drawing>
-          </mc:Choice>
-          <mc:Fallback>
-            <w:pict>
-              <v:shape id="Text Box 4" o:spid="_x0000_s1027" type="#_x0000_t202" style="position:absolute;left:0;text-align:left;margin-left:-16.1pt;margin-top:-10.45pt;width:53.2pt;height:42.75pt;z-index:251650048;visibility:visible;mso-wrap-style:square;mso-width-percent:0;mso-height-percent:0;mso-wrap-distance-left:9pt;mso-wrap-distance-top:0;mso-wrap-distance-right:9pt;mso-wrap-distance-bottom:0;mso-position-horizontal:absolute;mso-position-horizontal-relative:text;mso-position-vertical:absolute;mso-position-vertical-relative:text;mso-width-percent:0;mso-height-percent:0;mso-width-relative:page;mso-height-relative:page;v-text-anchor:top" o:gfxdata="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" o:allowincell="f" filled="f" stroked="f" strokecolor="blue">
-                <v:textbox>
-                  <w:txbxContent>
-                    <w:p>
-                      <w:r>
-                        <w:rPr>
-                          <w:noProof/>
-                        </w:rPr>
-                        <w:drawing>
-                          <wp:inline distT="0" distB="0" distL="0" distR="0">
-                            <wp:extent cx="472440" cy="457200"/>
-                            <wp:effectExtent l="0" t="0" r="0" b="0"/>
-                            <wp:docPr id="2" name="Picture 2" descr="bl1"/>
-                            <wp:cNvGraphicFramePr>
-                              <a:graphicFrameLocks xmlns:a="http://schemas.openxmlformats.org/drawingml/2006/main" noChangeAspect="1"/>
-                            </wp:cNvGraphicFramePr>
-                            <a:graphic xmlns:a="http://schemas.openxmlformats.org/drawingml/2006/main">
-                              <a:graphicData uri="http://schemas.openxmlformats.org/drawingml/2006/picture">
-                                <pic:pic xmlns:pic="http://schemas.openxmlformats.org/drawingml/2006/picture">
-                                  <pic:nvPicPr>
-                                    <pic:cNvPr id="0" name="Picture 2" descr="bl1"/>
-                                    <pic:cNvPicPr>
-                                      <a:picLocks noChangeAspect="1" noChangeArrowheads="1"/>
-                                    </pic:cNvPicPr>
-                                  </pic:nvPicPr>
-                                  <pic:blipFill>
-                                    <a:blip r:embed="rId6">
-                                      <a:extLst>
-                                        <a:ext uri="{28A0092B-C50C-407E-A947-70E740481C1C}">
-                                          <a14:useLocalDpi xmlns:a14="http://schemas.microsoft.com/office/drawing/2010/main" val="0"/>
-                                        </a:ext>
-                                      </a:extLst>
-                                    </a:blip>
-                                    <a:srcRect/>
-                                    <a:stretch>
-                                      <a:fillRect/>
-                                    </a:stretch>
-                                  </pic:blipFill>
-                                  <pic:spPr bwMode="auto">
-                                    <a:xfrm>
-                                      <a:off x="0" y="0"/>
-                                      <a:ext cx="472440" cy="457200"/>
-                                    </a:xfrm>
-                                    <a:prstGeom prst="rect">
-                                      <a:avLst/>
-                                    </a:prstGeom>
-                                    <a:noFill/>
-                                    <a:ln>
-                                      <a:noFill/>
-                                    </a:ln>
-                                  </pic:spPr>
-                                </pic:pic>
-                              </a:graphicData>
-                            </a:graphic>
-                          </wp:inline>
-                        </w:drawing>
-                      </w:r>
-                    </w:p>
-                  </w:txbxContent>
-                </v:textbox>
-              </v:shape>
-            </w:pict>
-          </mc:Fallback>
-        </mc:AlternateContent>
-      </w:r>
-      <w:r>
-        <w:t>ТЕХНИЧЕСКИ УНИВЕРСИТЕТ – СОФИЯ</w:t>
-      </w:r>
-    </w:p>
-    <w:p>
-      <w:pPr>
-        <w:rPr>
-          <w:lang w:val="bg-BG"/>
-        </w:rPr>
-      </w:pPr>
-    </w:p>
-    <w:p>
-      <w:pPr>
-        <w:rPr>
-          <w:lang w:val="bg-BG"/>
-        </w:rPr>
-      </w:pPr>
     </w:p>
     <w:p>
       <w:pPr>
@@ -1071,46 +67,6 @@
           <w:tab w:val="left" w:pos="144"/>
           <w:tab w:val="left" w:pos="7020"/>
         </w:tabs>
-        <w:rPr>
-          <w:lang w:val="bg-BG"/>
-        </w:rPr>
-      </w:pPr>
-      <w:r>
-        <w:rPr>
-          <w:lang w:val="bg-BG"/>
-        </w:rPr>
-        <w:t xml:space="preserve">Докторантура  :  </w:t>
-      </w:r>
-      <w:r>
-        <w:rPr>
-          <w:lang w:val="bg-BG"/>
-        </w:rPr>
-        <w:t xml:space="preserve">редовна               </w:t>
-      </w:r>
-      <w:r>
-        <w:rPr>
-          <w:lang w:val="bg-BG"/>
-        </w:rPr>
-        <w:t xml:space="preserve">                                    </w:t>
-      </w:r>
-    </w:p>
-    <w:p>
-      <w:pPr>
-        <w:tabs>
-          <w:tab w:val="left" w:pos="144"/>
-          <w:tab w:val="left" w:pos="7020"/>
-        </w:tabs>
-        <w:rPr>
-          <w:lang w:val="bg-BG"/>
-        </w:rPr>
-      </w:pPr>
-    </w:p>
-    <w:p>
-      <w:pPr>
-        <w:tabs>
-          <w:tab w:val="left" w:pos="144"/>
-          <w:tab w:val="left" w:pos="7020"/>
-        </w:tabs>
         <w:jc w:val="center"/>
         <w:rPr>
           <w:u w:val="dotted"/>
@@ -1184,7 +140,6 @@
     </w:p>
     <w:p>
       <w:pPr>
-        <w:ind w:left="4500" w:firstLine="1350"/>
         <w:rPr>
           <w:lang w:val="bg-BG"/>
         </w:rPr>
@@ -1301,7 +256,13 @@
         <w:t xml:space="preserve">: </w:t>
       </w:r>
       <w:r>
-        <w:t>&lt;date&gt;</w:t>
+        <w:t>&lt;</w:t>
+      </w:r>
+      <w:r>
+        <w:t>startDate</w:t>
+      </w:r>
+      <w:r>
+        <w:t>&gt;</w:t>
       </w:r>
     </w:p>
     <w:p>
@@ -1322,7 +283,10 @@
         <w:t xml:space="preserve">Заповед № </w:t>
       </w:r>
       <w:r>
-        <w:t xml:space="preserve">&lt;&gt; </w:t>
+        <w:t>……….……….</w:t>
+      </w:r>
+      <w:r>
+        <w:t xml:space="preserve"> </w:t>
       </w:r>
       <w:r>
         <w:rPr>
@@ -1331,7 +295,10 @@
         <w:t>от</w:t>
       </w:r>
       <w:r>
-        <w:t xml:space="preserve"> &lt;&gt; </w:t>
+        <w:t xml:space="preserve"> </w:t>
+      </w:r>
+      <w:r>
+        <w:t>……….……….</w:t>
       </w:r>
     </w:p>
     <w:p>
@@ -1365,7 +332,10 @@
         <w:t>: &lt;</w:t>
       </w:r>
       <w:r>
-        <w:t>date</w:t>
+        <w:t>endD</w:t>
+      </w:r>
+      <w:r>
+        <w:t>ate</w:t>
       </w:r>
       <w:r>
         <w:rPr>
@@ -1393,48 +363,16 @@
         <w:rPr>
           <w:lang w:val="bg-BG"/>
         </w:rPr>
-        <w:t xml:space="preserve">Научна специалност </w:t>
-      </w:r>
-      <w:r>
-        <w:rPr>
-          <w:u w:val="dotted"/>
-          <w:lang w:val="bg-BG"/>
-        </w:rPr>
-        <w:t>02.21.0</w:t>
-      </w:r>
-      <w:r>
-        <w:rPr>
-          <w:u w:val="dotted"/>
-        </w:rPr>
-        <w:t>7</w:t>
-      </w:r>
-      <w:r>
-        <w:rPr>
-          <w:u w:val="dotted"/>
-          <w:lang w:val="bg-BG"/>
-        </w:rPr>
-        <w:t xml:space="preserve"> “</w:t>
-      </w:r>
-      <w:r>
-        <w:rPr>
-          <w:u w:val="dotted"/>
-          <w:lang w:val="bg-BG"/>
-        </w:rPr>
-        <w:t>Автоматизирани системи за обработка на информация и управление</w:t>
-      </w:r>
-      <w:r>
-        <w:rPr>
-          <w:u w:val="dotted"/>
-          <w:lang w:val="bg-BG"/>
-        </w:rPr>
-        <w:t>”</w:t>
-      </w:r>
-      <w:r>
-        <w:rPr>
-          <w:u w:val="dotted"/>
-          <w:lang w:val="bg-BG"/>
-        </w:rPr>
-        <w:tab/>
+        <w:t>Научна специалност: &lt;</w:t>
+      </w:r>
+      <w:r>
+        <w:t>specialtyName</w:t>
+      </w:r>
+      <w:r>
+        <w:rPr>
+          <w:lang w:val="bg-BG"/>
+        </w:rPr>
+        <w:t>&gt;</w:t>
       </w:r>
     </w:p>
     <w:p>
@@ -1467,7 +405,10 @@
         <w:t>: &lt;</w:t>
       </w:r>
       <w:r>
-        <w:t>theme</w:t>
+        <w:t>dissertationT</w:t>
+      </w:r>
+      <w:r>
+        <w:t>heme</w:t>
       </w:r>
       <w:r>
         <w:rPr>
@@ -1504,7 +445,7 @@
         <w:t xml:space="preserve">култетния  съвет в заседание от </w:t>
       </w:r>
       <w:r>
-        <w:t>……….……….……….</w:t>
+        <w:t>&lt;facultyCouncilDate&gt;</w:t>
       </w:r>
     </w:p>
     <w:p>
@@ -1532,10 +473,19 @@
         <w:rPr>
           <w:lang w:val="bg-BG"/>
         </w:rPr>
-        <w:t xml:space="preserve">протокол № &lt;&gt; от </w:t>
-      </w:r>
-      <w:r>
-        <w:t>&lt;&gt;</w:t>
+        <w:t xml:space="preserve">протокол № </w:t>
+      </w:r>
+      <w:r>
+        <w:t>……….……….</w:t>
+      </w:r>
+      <w:r>
+        <w:rPr>
+          <w:lang w:val="bg-BG"/>
+        </w:rPr>
+        <w:t xml:space="preserve"> от </w:t>
+      </w:r>
+      <w:r>
+        <w:t>……….……….</w:t>
       </w:r>
     </w:p>
     <w:p>
@@ -1569,7 +519,20 @@
         <w:t>и</w:t>
       </w:r>
       <w:r>
-        <w:t>: &lt;supervisorTitle&gt; &lt;supervisorDegree&gt; &lt;</w:t>
+        <w:t xml:space="preserve">: </w:t>
+      </w:r>
+    </w:p>
+    <w:p>
+      <w:pPr>
+        <w:ind w:left="360"/>
+      </w:pPr>
+    </w:p>
+    <w:p>
+      <w:pPr>
+        <w:ind w:left="360"/>
+      </w:pPr>
+      <w:r>
+        <w:t>&lt;supervisorTitle&gt; &lt;supervisorDegree&gt; &lt;</w:t>
       </w:r>
       <w:r>
         <w:t>supervisorFullName</w:t>
@@ -1580,10 +543,16 @@
     </w:p>
     <w:p>
       <w:pPr>
+        <w:rPr>
+          <w:lang w:val="bg-BG"/>
+        </w:rPr>
+      </w:pPr>
+    </w:p>
+    <w:p>
+      <w:pPr>
         <w:tabs>
           <w:tab w:val="left" w:pos="4320"/>
         </w:tabs>
-        <w:ind w:left="4320"/>
         <w:rPr>
           <w:sz w:val="18"/>
           <w:lang w:val="bg-BG"/>
@@ -1592,10 +561,27 @@
       <w:r>
         <w:rPr>
           <w:sz w:val="18"/>
+        </w:rPr>
+        <w:t xml:space="preserve">          </w:t>
+      </w:r>
+      <w:r>
+        <w:rPr>
+          <w:sz w:val="18"/>
           <w:lang w:val="bg-BG"/>
         </w:rPr>
         <w:t>(научно звание и степен, име, презиме и фамилия)</w:t>
       </w:r>
+    </w:p>
+    <w:p>
+      <w:pPr>
+        <w:tabs>
+          <w:tab w:val="left" w:pos="4320"/>
+        </w:tabs>
+        <w:rPr>
+          <w:sz w:val="18"/>
+          <w:lang w:val="bg-BG"/>
+        </w:rPr>
+      </w:pPr>
     </w:p>
     <w:p>
       <w:pPr>
@@ -1633,7 +619,16 @@
         <w:rPr>
           <w:lang w:val="bg-BG"/>
         </w:rPr>
-        <w:t xml:space="preserve">в заседание от &lt;&gt; </w:t>
+        <w:t xml:space="preserve">в заседание от </w:t>
+      </w:r>
+      <w:r>
+        <w:t>……….……….</w:t>
+      </w:r>
+      <w:r>
+        <w:rPr>
+          <w:lang w:val="bg-BG"/>
+        </w:rPr>
+        <w:t xml:space="preserve"> </w:t>
       </w:r>
       <w:r>
         <w:rPr>
@@ -1642,7 +637,13 @@
         <w:t>протокол №</w:t>
       </w:r>
       <w:r>
-        <w:t xml:space="preserve"> &lt;&gt; </w:t>
+        <w:t xml:space="preserve"> </w:t>
+      </w:r>
+      <w:r>
+        <w:t>……….……….</w:t>
+      </w:r>
+      <w:r>
+        <w:t xml:space="preserve"> </w:t>
       </w:r>
       <w:r>
         <w:rPr>
@@ -1651,25 +652,19 @@
         <w:t>от</w:t>
       </w:r>
       <w:r>
-        <w:t xml:space="preserve"> &lt;&gt; </w:t>
-      </w:r>
-      <w:r>
-        <w:rPr>
-          <w:lang w:val="bg-BG"/>
-        </w:rPr>
-        <w:t>200</w:t>
-      </w:r>
-      <w:r>
-        <w:rPr>
-          <w:lang w:val="bg-BG"/>
-        </w:rPr>
-        <w:t>9</w:t>
-      </w:r>
-      <w:r>
-        <w:rPr>
-          <w:lang w:val="bg-BG"/>
-        </w:rPr>
-        <w:t xml:space="preserve"> г.</w:t>
+        <w:t xml:space="preserve"> </w:t>
+      </w:r>
+      <w:r>
+        <w:t>……….……….</w:t>
+      </w:r>
+      <w:r>
+        <w:t xml:space="preserve"> </w:t>
+      </w:r>
+      <w:r>
+        <w:rPr>
+          <w:lang w:val="bg-BG"/>
+        </w:rPr>
+        <w:t>г.</w:t>
       </w:r>
     </w:p>
     <w:p>
@@ -1840,6 +835,7 @@
           <w:sz w:val="20"/>
           <w:lang w:val="bg-BG"/>
         </w:rPr>
+        <w:lastRenderedPageBreak/>
         <w:t>(дата и печат)</w:t>
       </w:r>
     </w:p>
@@ -2005,175 +1001,12 @@
           </w:tcPr>
           <w:p>
             <w:pPr>
-              <w:spacing w:line="360" w:lineRule="auto"/>
-              <w:rPr>
-                <w:lang w:val="bg-BG"/>
-              </w:rPr>
-            </w:pPr>
-            <w:r>
-              <w:rPr>
-                <w:lang w:val="bg-BG"/>
-              </w:rPr>
-              <w:t>1. Подготовка и изпити от кандидатския минимум</w:t>
-            </w:r>
-          </w:p>
-          <w:p>
-            <w:pPr>
-              <w:numPr>
-                <w:ilvl w:val="1"/>
-                <w:numId w:val="3"/>
-              </w:numPr>
-              <w:spacing w:line="360" w:lineRule="auto"/>
-              <w:rPr>
-                <w:lang w:val="bg-BG"/>
-              </w:rPr>
-            </w:pPr>
-            <w:r>
-              <w:rPr>
-                <w:lang w:val="bg-BG"/>
-              </w:rPr>
-              <w:t>По специалността</w:t>
-            </w:r>
-          </w:p>
-          <w:p>
-            <w:pPr>
-              <w:spacing w:line="360" w:lineRule="auto"/>
-              <w:rPr>
-                <w:i/>
-                <w:lang w:val="bg-BG"/>
-              </w:rPr>
-            </w:pPr>
-            <w:r>
-              <w:rPr>
-                <w:i/>
-                <w:lang w:val="bg-BG"/>
-              </w:rPr>
-              <w:t>Технологии за разпределено програмиране</w:t>
-            </w:r>
-          </w:p>
-          <w:p>
-            <w:pPr>
-              <w:spacing w:line="360" w:lineRule="auto"/>
-              <w:rPr>
-                <w:lang w:val="bg-BG"/>
-              </w:rPr>
-            </w:pPr>
-            <w:r>
-              <w:rPr>
-                <w:lang w:val="bg-BG"/>
-              </w:rPr>
-              <w:t>2.Подготовка по някои теоритични дисциплини</w:t>
-            </w:r>
-          </w:p>
-          <w:p>
-            <w:pPr>
-              <w:spacing w:before="120"/>
-              <w:rPr>
-                <w:u w:val="dotted"/>
-              </w:rPr>
-            </w:pPr>
-            <w:r>
-              <w:rPr>
-                <w:lang w:val="bg-BG"/>
-              </w:rPr>
-              <w:t xml:space="preserve">2.1 </w:t>
-            </w:r>
-            <w:r>
-              <w:rPr>
-                <w:i/>
-                <w:lang w:val="bg-BG"/>
-              </w:rPr>
-              <w:t xml:space="preserve">Програмни технологии за </w:t>
-            </w:r>
-            <w:r>
-              <w:rPr>
-                <w:i/>
-              </w:rPr>
-              <w:t>web</w:t>
-            </w:r>
-            <w:r>
-              <w:t xml:space="preserve">       </w:t>
-            </w:r>
-          </w:p>
-          <w:p>
-            <w:pPr>
-              <w:pStyle w:val="BodyText2"/>
-              <w:rPr>
-                <w:lang w:val="en-US"/>
-              </w:rPr>
-            </w:pPr>
-          </w:p>
-          <w:p>
-            <w:pPr>
-              <w:pStyle w:val="BodyText2"/>
-            </w:pPr>
-            <w:r>
-              <w:t>(допълнителни дисциплини свързани със специална подготовка)</w:t>
-            </w:r>
-          </w:p>
-          <w:p>
-            <w:pPr>
-              <w:pStyle w:val="BodyText2"/>
-            </w:pPr>
-          </w:p>
-          <w:p>
-            <w:pPr>
-              <w:rPr>
-                <w:u w:val="dotted"/>
-                <w:lang w:val="bg-BG"/>
-              </w:rPr>
-            </w:pPr>
-            <w:r>
-              <w:rPr>
-                <w:lang w:val="bg-BG"/>
-              </w:rPr>
-              <w:t xml:space="preserve">2.2 </w:t>
-            </w:r>
-            <w:r>
-              <w:rPr>
-                <w:i/>
-                <w:lang w:val="bg-BG"/>
-              </w:rPr>
-              <w:t>Английски език</w:t>
-            </w:r>
-            <w:r>
-              <w:rPr>
-                <w:lang w:val="bg-BG"/>
-              </w:rPr>
-              <w:t xml:space="preserve">   </w:t>
-            </w:r>
-            <w:r>
-              <w:t xml:space="preserve">         </w:t>
-            </w:r>
-            <w:r>
-              <w:rPr>
-                <w:lang w:val="bg-BG"/>
-              </w:rPr>
-              <w:t xml:space="preserve">             </w:t>
-            </w:r>
-            <w:r>
-              <w:rPr>
-                <w:u w:val="dotted"/>
-                <w:lang w:val="bg-BG"/>
-              </w:rPr>
-              <w:t xml:space="preserve">                                    </w:t>
-            </w:r>
-          </w:p>
-          <w:p>
-            <w:pPr>
               <w:jc w:val="center"/>
               <w:rPr>
                 <w:sz w:val="18"/>
                 <w:lang w:val="bg-BG"/>
               </w:rPr>
             </w:pPr>
-            <w:r>
-              <w:rPr>
-                <w:sz w:val="18"/>
-                <w:lang w:val="bg-BG"/>
-              </w:rPr>
-              <w:t>(западен език)</w:t>
-            </w:r>
           </w:p>
         </w:tc>
         <w:tc>
@@ -2182,106 +1015,9 @@
           </w:tcPr>
           <w:p>
             <w:pPr>
-              <w:jc w:val="center"/>
-              <w:rPr>
-                <w:lang w:val="bg-BG"/>
-              </w:rPr>
+              <w:pStyle w:val="BodyText"/>
+              <w:jc w:val="left"/>
             </w:pPr>
-          </w:p>
-          <w:p>
-            <w:pPr>
-              <w:jc w:val="center"/>
-              <w:rPr>
-                <w:lang w:val="bg-BG"/>
-              </w:rPr>
-            </w:pPr>
-          </w:p>
-          <w:p>
-            <w:pPr>
-              <w:jc w:val="center"/>
-              <w:rPr>
-                <w:lang w:val="bg-BG"/>
-              </w:rPr>
-            </w:pPr>
-            <w:r>
-              <w:rPr>
-                <w:lang w:val="bg-BG"/>
-              </w:rPr>
-              <w:t>Индивидуална работа, консултации с научния ръководител</w:t>
-            </w:r>
-          </w:p>
-          <w:p>
-            <w:pPr>
-              <w:jc w:val="center"/>
-              <w:rPr>
-                <w:lang w:val="bg-BG"/>
-              </w:rPr>
-            </w:pPr>
-          </w:p>
-          <w:p>
-            <w:pPr>
-              <w:jc w:val="center"/>
-              <w:rPr>
-                <w:lang w:val="bg-BG"/>
-              </w:rPr>
-            </w:pPr>
-          </w:p>
-          <w:p>
-            <w:pPr>
-              <w:jc w:val="center"/>
-              <w:rPr>
-                <w:lang w:val="bg-BG"/>
-              </w:rPr>
-            </w:pPr>
-          </w:p>
-          <w:p>
-            <w:pPr>
-              <w:pStyle w:val="BodyText"/>
-              <w:rPr>
-                <w:lang w:val="ru-RU"/>
-              </w:rPr>
-            </w:pPr>
-          </w:p>
-          <w:p>
-            <w:pPr>
-              <w:pStyle w:val="BodyText"/>
-            </w:pPr>
-            <w:r>
-              <w:t>Самостоятелна</w:t>
-            </w:r>
-          </w:p>
-          <w:p>
-            <w:pPr>
-              <w:pStyle w:val="BodyText"/>
-            </w:pPr>
-            <w:r>
-              <w:t>подготовка, консултации с научния ръководител</w:t>
-            </w:r>
-          </w:p>
-          <w:p>
-            <w:pPr>
-              <w:jc w:val="center"/>
-              <w:rPr>
-                <w:lang w:val="bg-BG"/>
-              </w:rPr>
-            </w:pPr>
-          </w:p>
-          <w:p>
-            <w:pPr>
-              <w:pStyle w:val="BodyText"/>
-            </w:pPr>
-            <w:r>
-              <w:t>Индивидуална работа, консултации</w:t>
-            </w:r>
-            <w:r>
-              <w:rPr>
-                <w:lang w:val="en-US"/>
-              </w:rPr>
-              <w:t xml:space="preserve">, </w:t>
-            </w:r>
-            <w:r>
-              <w:t>семинар</w:t>
-            </w:r>
           </w:p>
         </w:tc>
         <w:tc>
@@ -2290,138 +1026,6 @@
           </w:tcPr>
           <w:p>
             <w:pPr>
-              <w:rPr>
-                <w:lang w:val="bg-BG"/>
-              </w:rPr>
-            </w:pPr>
-          </w:p>
-          <w:p>
-            <w:pPr>
-              <w:jc w:val="center"/>
-              <w:rPr>
-                <w:lang w:val="bg-BG"/>
-              </w:rPr>
-            </w:pPr>
-          </w:p>
-          <w:p>
-            <w:pPr>
-              <w:jc w:val="center"/>
-            </w:pPr>
-          </w:p>
-          <w:p>
-            <w:pPr>
-              <w:rPr>
-                <w:lang w:val="bg-BG"/>
-              </w:rPr>
-            </w:pPr>
-          </w:p>
-          <w:p>
-            <w:pPr>
-              <w:jc w:val="center"/>
-            </w:pPr>
-          </w:p>
-          <w:p>
-            <w:pPr>
-              <w:jc w:val="center"/>
-              <w:rPr>
-                <w:lang w:val="bg-BG"/>
-              </w:rPr>
-            </w:pPr>
-            <w:r>
-              <w:rPr>
-                <w:lang w:val="bg-BG"/>
-              </w:rPr>
-              <w:t>10 месеца</w:t>
-            </w:r>
-          </w:p>
-          <w:p>
-            <w:pPr>
-              <w:jc w:val="center"/>
-            </w:pPr>
-          </w:p>
-          <w:p>
-            <w:pPr>
-              <w:jc w:val="center"/>
-              <w:rPr>
-                <w:lang w:val="bg-BG"/>
-              </w:rPr>
-            </w:pPr>
-          </w:p>
-          <w:p>
-            <w:pPr>
-              <w:jc w:val="center"/>
-            </w:pPr>
-          </w:p>
-          <w:p>
-            <w:pPr>
-              <w:jc w:val="center"/>
-            </w:pPr>
-          </w:p>
-          <w:p>
-            <w:pPr>
-              <w:jc w:val="center"/>
-              <w:rPr>
-                <w:lang w:val="bg-BG"/>
-              </w:rPr>
-            </w:pPr>
-            <w:r>
-              <w:t xml:space="preserve">4 </w:t>
-            </w:r>
-            <w:r>
-              <w:rPr>
-                <w:lang w:val="bg-BG"/>
-              </w:rPr>
-              <w:t>месеца</w:t>
-            </w:r>
-          </w:p>
-          <w:p>
-            <w:pPr>
-              <w:jc w:val="center"/>
-            </w:pPr>
-          </w:p>
-          <w:p>
-            <w:pPr>
-              <w:jc w:val="center"/>
-            </w:pPr>
-          </w:p>
-          <w:p>
-            <w:pPr>
-              <w:jc w:val="center"/>
-            </w:pPr>
-          </w:p>
-          <w:p>
-            <w:pPr>
-              <w:jc w:val="center"/>
-              <w:rPr>
-                <w:lang w:val="bg-BG"/>
-              </w:rPr>
-            </w:pPr>
-          </w:p>
-          <w:p>
-            <w:pPr>
-              <w:jc w:val="center"/>
-              <w:rPr>
-                <w:lang w:val="bg-BG"/>
-              </w:rPr>
-            </w:pPr>
-          </w:p>
-          <w:p>
-            <w:pPr>
-              <w:jc w:val="center"/>
-              <w:rPr>
-                <w:lang w:val="bg-BG"/>
-              </w:rPr>
-            </w:pPr>
-            <w:r>
-              <w:rPr>
-                <w:lang w:val="bg-BG"/>
-              </w:rPr>
-              <w:t>3 месеца</w:t>
-            </w:r>
-          </w:p>
-          <w:p>
-            <w:pPr>
-              <w:jc w:val="center"/>
               <w:rPr>
                 <w:lang w:val="bg-BG"/>
               </w:rPr>
@@ -2439,169 +1043,10 @@
           </w:tcPr>
           <w:p>
             <w:pPr>
-              <w:jc w:val="center"/>
               <w:rPr>
                 <w:lang w:val="bg-BG"/>
               </w:rPr>
             </w:pPr>
-          </w:p>
-          <w:p>
-            <w:pPr>
-              <w:jc w:val="center"/>
-              <w:rPr>
-                <w:lang w:val="bg-BG"/>
-              </w:rPr>
-            </w:pPr>
-          </w:p>
-          <w:p>
-            <w:pPr>
-              <w:jc w:val="center"/>
-              <w:rPr>
-                <w:lang w:val="bg-BG"/>
-              </w:rPr>
-            </w:pPr>
-          </w:p>
-          <w:p>
-            <w:pPr>
-              <w:jc w:val="center"/>
-              <w:rPr>
-                <w:lang w:val="bg-BG"/>
-              </w:rPr>
-            </w:pPr>
-          </w:p>
-          <w:p>
-            <w:pPr>
-              <w:rPr>
-                <w:lang w:val="bg-BG"/>
-              </w:rPr>
-            </w:pPr>
-            <w:r>
-              <w:rPr>
-                <w:lang w:val="bg-BG"/>
-              </w:rPr>
-              <w:t>Изпит</w:t>
-            </w:r>
-          </w:p>
-          <w:p>
-            <w:pPr>
-              <w:rPr>
-                <w:lang w:val="bg-BG"/>
-              </w:rPr>
-            </w:pPr>
-            <w:r>
-              <w:rPr>
-                <w:lang w:val="bg-BG"/>
-              </w:rPr>
-              <w:t>05.10.2009 г.</w:t>
-            </w:r>
-          </w:p>
-          <w:p>
-            <w:pPr>
-              <w:rPr>
-                <w:lang w:val="bg-BG"/>
-              </w:rPr>
-            </w:pPr>
-          </w:p>
-          <w:p>
-            <w:pPr>
-              <w:rPr>
-                <w:lang w:val="bg-BG"/>
-              </w:rPr>
-            </w:pPr>
-          </w:p>
-          <w:p>
-            <w:pPr>
-              <w:rPr>
-                <w:lang w:val="bg-BG"/>
-              </w:rPr>
-            </w:pPr>
-          </w:p>
-          <w:p>
-            <w:pPr>
-              <w:rPr>
-                <w:lang w:val="bg-BG"/>
-              </w:rPr>
-            </w:pPr>
-          </w:p>
-          <w:p>
-            <w:pPr>
-              <w:rPr>
-                <w:lang w:val="bg-BG"/>
-              </w:rPr>
-            </w:pPr>
-            <w:r>
-              <w:rPr>
-                <w:lang w:val="bg-BG"/>
-              </w:rPr>
-              <w:t>Изпит</w:t>
-            </w:r>
-          </w:p>
-          <w:p>
-            <w:pPr>
-              <w:rPr>
-                <w:lang w:val="bg-BG"/>
-              </w:rPr>
-            </w:pPr>
-            <w:r>
-              <w:rPr>
-                <w:lang w:val="bg-BG"/>
-              </w:rPr>
-              <w:t>07.12.2009 г.</w:t>
-            </w:r>
-          </w:p>
-          <w:p>
-            <w:pPr>
-              <w:rPr>
-                <w:lang w:val="bg-BG"/>
-              </w:rPr>
-            </w:pPr>
-          </w:p>
-          <w:p>
-            <w:pPr>
-              <w:rPr>
-                <w:lang w:val="bg-BG"/>
-              </w:rPr>
-            </w:pPr>
-          </w:p>
-          <w:p>
-            <w:pPr>
-              <w:rPr>
-                <w:lang w:val="bg-BG"/>
-              </w:rPr>
-            </w:pPr>
-          </w:p>
-          <w:p>
-            <w:pPr>
-              <w:rPr>
-                <w:lang w:val="bg-BG"/>
-              </w:rPr>
-            </w:pPr>
-          </w:p>
-          <w:p>
-            <w:pPr>
-              <w:rPr>
-                <w:lang w:val="bg-BG"/>
-              </w:rPr>
-            </w:pPr>
-            <w:r>
-              <w:rPr>
-                <w:lang w:val="bg-BG"/>
-              </w:rPr>
-              <w:t>Изпит</w:t>
-            </w:r>
-          </w:p>
-          <w:p>
-            <w:pPr>
-              <w:rPr>
-                <w:lang w:val="bg-BG"/>
-              </w:rPr>
-            </w:pPr>
-            <w:r>
-              <w:rPr>
-                <w:lang w:val="bg-BG"/>
-              </w:rPr>
-              <w:t>11.12.2009 г.</w:t>
-            </w:r>
           </w:p>
         </w:tc>
       </w:tr>
@@ -3029,140 +1474,13 @@
         </w:tc>
       </w:tr>
       <w:tr>
+        <w:trPr>
+          <w:trHeight w:val="4373"/>
+        </w:trPr>
         <w:tc>
           <w:tcPr>
             <w:tcW w:w="3510" w:type="dxa"/>
           </w:tcPr>
-          <w:p>
-            <w:pPr>
-              <w:spacing w:line="360" w:lineRule="auto"/>
-              <w:rPr>
-                <w:lang w:val="bg-BG"/>
-              </w:rPr>
-            </w:pPr>
-            <w:r>
-              <w:rPr>
-                <w:lang w:val="bg-BG"/>
-              </w:rPr>
-              <w:t>2.</w:t>
-            </w:r>
-            <w:r>
-              <w:rPr>
-                <w:lang w:val="ru-RU"/>
-              </w:rPr>
-              <w:t xml:space="preserve"> </w:t>
-            </w:r>
-            <w:r>
-              <w:rPr>
-                <w:lang w:val="bg-BG"/>
-              </w:rPr>
-              <w:t>Работа над дисертацията</w:t>
-            </w:r>
-          </w:p>
-          <w:p>
-            <w:pPr>
-              <w:spacing w:line="360" w:lineRule="auto"/>
-              <w:ind w:firstLine="180"/>
-              <w:rPr>
-                <w:lang w:val="bg-BG"/>
-              </w:rPr>
-            </w:pPr>
-            <w:r>
-              <w:rPr>
-                <w:lang w:val="bg-BG"/>
-              </w:rPr>
-              <w:t>2.1</w:t>
-            </w:r>
-            <w:r>
-              <w:rPr>
-                <w:lang w:val="ru-RU"/>
-              </w:rPr>
-              <w:t xml:space="preserve"> </w:t>
-            </w:r>
-            <w:r>
-              <w:rPr>
-                <w:lang w:val="bg-BG"/>
-              </w:rPr>
-              <w:t>Научноизследователска работа</w:t>
-            </w:r>
-            <w:r>
-              <w:rPr>
-                <w:lang w:val="ru-RU"/>
-              </w:rPr>
-              <w:t xml:space="preserve">  </w:t>
-            </w:r>
-            <w:r>
-              <w:rPr>
-                <w:lang w:val="bg-BG"/>
-              </w:rPr>
-              <w:t>по етапи</w:t>
-            </w:r>
-          </w:p>
-          <w:p>
-            <w:pPr>
-              <w:pStyle w:val="BodyTextIndent2"/>
-              <w:rPr>
-                <w:lang w:val="ru-RU"/>
-              </w:rPr>
-            </w:pPr>
-          </w:p>
-          <w:p>
-            <w:pPr>
-              <w:pStyle w:val="BodyTextIndent2"/>
-              <w:rPr>
-                <w:lang w:val="ru-RU"/>
-              </w:rPr>
-            </w:pPr>
-          </w:p>
-          <w:p>
-            <w:pPr>
-              <w:pStyle w:val="BodyTextIndent2"/>
-            </w:pPr>
-            <w:r>
-              <w:t>2.2 Оформяне на раздели от</w:t>
-            </w:r>
-          </w:p>
-          <w:p>
-            <w:pPr>
-              <w:pStyle w:val="BodyTextIndent2"/>
-              <w:ind w:firstLine="540"/>
-            </w:pPr>
-            <w:r>
-              <w:t>дисертацията</w:t>
-            </w:r>
-          </w:p>
-          <w:p>
-            <w:pPr>
-              <w:spacing w:line="360" w:lineRule="auto"/>
-              <w:rPr>
-                <w:lang w:val="bg-BG"/>
-              </w:rPr>
-            </w:pPr>
-          </w:p>
-          <w:p>
-            <w:pPr>
-              <w:spacing w:line="360" w:lineRule="auto"/>
-              <w:rPr>
-                <w:lang w:val="bg-BG"/>
-              </w:rPr>
-            </w:pPr>
-          </w:p>
-          <w:p>
-            <w:pPr>
-              <w:spacing w:line="360" w:lineRule="auto"/>
-              <w:rPr>
-                <w:lang w:val="bg-BG"/>
-              </w:rPr>
-            </w:pPr>
-          </w:p>
-          <w:p>
-            <w:pPr>
-              <w:spacing w:line="360" w:lineRule="auto"/>
-              <w:rPr>
-                <w:lang w:val="bg-BG"/>
-              </w:rPr>
-            </w:pPr>
-          </w:p>
           <w:p>
             <w:pPr>
               <w:spacing w:line="360" w:lineRule="auto"/>
@@ -3182,71 +1500,11 @@
                 <w:lang w:val="bg-BG"/>
               </w:rPr>
             </w:pPr>
-          </w:p>
-          <w:p>
-            <w:pPr>
-              <w:rPr>
-                <w:lang w:val="bg-BG"/>
-              </w:rPr>
-            </w:pPr>
             <w:r>
               <w:rPr>
                 <w:lang w:val="bg-BG"/>
               </w:rPr>
-              <w:t>Изследване на научната литература в областта</w:t>
-            </w:r>
-          </w:p>
-          <w:p>
-            <w:pPr>
-              <w:rPr>
-                <w:lang w:val="bg-BG"/>
-              </w:rPr>
-            </w:pPr>
-            <w:r>
-              <w:rPr>
-                <w:lang w:val="bg-BG"/>
-              </w:rPr>
-              <w:t xml:space="preserve">Анализ на съществуващите </w:t>
-            </w:r>
-          </w:p>
-          <w:p>
-            <w:pPr>
-              <w:rPr>
-                <w:lang w:val="bg-BG"/>
-              </w:rPr>
-            </w:pPr>
-          </w:p>
-          <w:p>
-            <w:pPr>
-              <w:rPr>
-                <w:lang w:val="bg-BG"/>
-              </w:rPr>
-            </w:pPr>
-            <w:r>
-              <w:rPr>
-                <w:lang w:val="bg-BG"/>
-              </w:rPr>
-              <w:t xml:space="preserve">Съставяне на първа глава – обзор на съществуващите </w:t>
-            </w:r>
-          </w:p>
-          <w:p>
-            <w:pPr>
-              <w:rPr>
-                <w:lang w:val="bg-BG"/>
-              </w:rPr>
-            </w:pPr>
-          </w:p>
-          <w:p>
-            <w:pPr>
-              <w:rPr>
-                <w:lang w:val="bg-BG"/>
-              </w:rPr>
-            </w:pPr>
-            <w:r>
-              <w:rPr>
-                <w:lang w:val="bg-BG"/>
-              </w:rPr>
-              <w:t xml:space="preserve">Съставяне на втора глава – теоретично изследване на концепциите за </w:t>
+              <w:t xml:space="preserve"> </w:t>
             </w:r>
           </w:p>
         </w:tc>
@@ -3262,159 +1520,6 @@
               </w:rPr>
             </w:pPr>
           </w:p>
-          <w:p>
-            <w:pPr>
-              <w:jc w:val="center"/>
-              <w:rPr>
-                <w:lang w:val="bg-BG"/>
-              </w:rPr>
-            </w:pPr>
-          </w:p>
-          <w:p>
-            <w:pPr>
-              <w:jc w:val="center"/>
-              <w:rPr>
-                <w:lang w:val="bg-BG"/>
-              </w:rPr>
-            </w:pPr>
-          </w:p>
-          <w:p>
-            <w:pPr>
-              <w:jc w:val="center"/>
-              <w:rPr>
-                <w:lang w:val="bg-BG"/>
-              </w:rPr>
-            </w:pPr>
-            <w:r>
-              <w:rPr>
-                <w:lang w:val="bg-BG"/>
-              </w:rPr>
-              <w:t>3 месеца</w:t>
-            </w:r>
-          </w:p>
-          <w:p>
-            <w:pPr>
-              <w:jc w:val="center"/>
-              <w:rPr>
-                <w:lang w:val="bg-BG"/>
-              </w:rPr>
-            </w:pPr>
-          </w:p>
-          <w:p>
-            <w:pPr>
-              <w:jc w:val="center"/>
-              <w:rPr>
-                <w:lang w:val="bg-BG"/>
-              </w:rPr>
-            </w:pPr>
-          </w:p>
-          <w:p>
-            <w:pPr>
-              <w:jc w:val="center"/>
-              <w:rPr>
-                <w:lang w:val="bg-BG"/>
-              </w:rPr>
-            </w:pPr>
-          </w:p>
-          <w:p>
-            <w:pPr>
-              <w:jc w:val="center"/>
-              <w:rPr>
-                <w:lang w:val="bg-BG"/>
-              </w:rPr>
-            </w:pPr>
-          </w:p>
-          <w:p>
-            <w:pPr>
-              <w:jc w:val="center"/>
-              <w:rPr>
-                <w:lang w:val="bg-BG"/>
-              </w:rPr>
-            </w:pPr>
-          </w:p>
-          <w:p>
-            <w:pPr>
-              <w:rPr>
-                <w:lang w:val="bg-BG"/>
-              </w:rPr>
-            </w:pPr>
-          </w:p>
-          <w:p>
-            <w:pPr>
-              <w:jc w:val="center"/>
-              <w:rPr>
-                <w:lang w:val="bg-BG"/>
-              </w:rPr>
-            </w:pPr>
-          </w:p>
-          <w:p>
-            <w:pPr>
-              <w:jc w:val="center"/>
-              <w:rPr>
-                <w:lang w:val="bg-BG"/>
-              </w:rPr>
-            </w:pPr>
-          </w:p>
-          <w:p>
-            <w:pPr>
-              <w:jc w:val="center"/>
-              <w:rPr>
-                <w:lang w:val="bg-BG"/>
-              </w:rPr>
-            </w:pPr>
-            <w:r>
-              <w:rPr>
-                <w:lang w:val="bg-BG"/>
-              </w:rPr>
-              <w:t>4 месеца</w:t>
-            </w:r>
-          </w:p>
-          <w:p>
-            <w:pPr>
-              <w:jc w:val="center"/>
-              <w:rPr>
-                <w:lang w:val="bg-BG"/>
-              </w:rPr>
-            </w:pPr>
-          </w:p>
-          <w:p>
-            <w:pPr>
-              <w:jc w:val="center"/>
-              <w:rPr>
-                <w:lang w:val="bg-BG"/>
-              </w:rPr>
-            </w:pPr>
-          </w:p>
-          <w:p>
-            <w:pPr>
-              <w:jc w:val="center"/>
-              <w:rPr>
-                <w:lang w:val="bg-BG"/>
-              </w:rPr>
-            </w:pPr>
-          </w:p>
-          <w:p>
-            <w:pPr>
-              <w:jc w:val="center"/>
-              <w:rPr>
-                <w:lang w:val="bg-BG"/>
-              </w:rPr>
-            </w:pPr>
-          </w:p>
-          <w:p>
-            <w:pPr>
-              <w:jc w:val="center"/>
-              <w:rPr>
-                <w:lang w:val="bg-BG"/>
-              </w:rPr>
-            </w:pPr>
-            <w:r>
-              <w:rPr>
-                <w:lang w:val="bg-BG"/>
-              </w:rPr>
-              <w:t>4 месеца</w:t>
-            </w:r>
-          </w:p>
         </w:tc>
         <w:tc>
           <w:tcPr>
@@ -3427,135 +1532,6 @@
                 <w:lang w:val="bg-BG"/>
               </w:rPr>
             </w:pPr>
-          </w:p>
-          <w:p>
-            <w:pPr>
-              <w:jc w:val="center"/>
-              <w:rPr>
-                <w:sz w:val="20"/>
-                <w:lang w:val="bg-BG"/>
-              </w:rPr>
-            </w:pPr>
-          </w:p>
-          <w:p>
-            <w:pPr>
-              <w:jc w:val="center"/>
-              <w:rPr>
-                <w:sz w:val="20"/>
-                <w:lang w:val="bg-BG"/>
-              </w:rPr>
-            </w:pPr>
-          </w:p>
-          <w:p>
-            <w:pPr>
-              <w:jc w:val="center"/>
-              <w:rPr>
-                <w:sz w:val="20"/>
-                <w:lang w:val="bg-BG"/>
-              </w:rPr>
-            </w:pPr>
-          </w:p>
-          <w:p>
-            <w:pPr>
-              <w:jc w:val="center"/>
-              <w:rPr>
-                <w:sz w:val="20"/>
-                <w:lang w:val="bg-BG"/>
-              </w:rPr>
-            </w:pPr>
-          </w:p>
-          <w:p>
-            <w:pPr>
-              <w:jc w:val="center"/>
-              <w:rPr>
-                <w:sz w:val="20"/>
-                <w:lang w:val="bg-BG"/>
-              </w:rPr>
-            </w:pPr>
-          </w:p>
-          <w:p>
-            <w:pPr>
-              <w:jc w:val="center"/>
-              <w:rPr>
-                <w:sz w:val="20"/>
-                <w:lang w:val="bg-BG"/>
-              </w:rPr>
-            </w:pPr>
-          </w:p>
-          <w:p>
-            <w:pPr>
-              <w:rPr>
-                <w:lang w:val="bg-BG"/>
-              </w:rPr>
-            </w:pPr>
-            <w:r>
-              <w:rPr>
-                <w:lang w:val="bg-BG"/>
-              </w:rPr>
-              <w:t>01.05.20</w:t>
-            </w:r>
-            <w:r>
-              <w:rPr>
-                <w:lang w:val="bg-BG"/>
-              </w:rPr>
-              <w:t>10</w:t>
-            </w:r>
-          </w:p>
-          <w:p>
-            <w:pPr>
-              <w:jc w:val="center"/>
-              <w:rPr>
-                <w:lang w:val="bg-BG"/>
-              </w:rPr>
-            </w:pPr>
-            <w:r>
-              <w:rPr>
-                <w:lang w:val="bg-BG"/>
-              </w:rPr>
-              <w:t>Участие в научни конферен-ции</w:t>
-            </w:r>
-          </w:p>
-          <w:p>
-            <w:pPr>
-              <w:jc w:val="center"/>
-              <w:rPr>
-                <w:lang w:val="bg-BG"/>
-              </w:rPr>
-            </w:pPr>
-          </w:p>
-          <w:p>
-            <w:pPr>
-              <w:jc w:val="center"/>
-              <w:rPr>
-                <w:lang w:val="bg-BG"/>
-              </w:rPr>
-            </w:pPr>
-            <w:r>
-              <w:rPr>
-                <w:lang w:val="bg-BG"/>
-              </w:rPr>
-              <w:t>01.07.20</w:t>
-            </w:r>
-            <w:r>
-              <w:rPr>
-                <w:lang w:val="bg-BG"/>
-              </w:rPr>
-              <w:t>10</w:t>
-            </w:r>
-          </w:p>
-          <w:p>
-            <w:pPr>
-              <w:jc w:val="center"/>
-              <w:rPr>
-                <w:lang w:val="bg-BG"/>
-              </w:rPr>
-            </w:pPr>
-            <w:r>
-              <w:rPr>
-                <w:lang w:val="bg-BG"/>
-              </w:rPr>
-              <w:t>Участие в научни конферен-ции</w:t>
-            </w:r>
           </w:p>
         </w:tc>
       </w:tr>
@@ -3939,148 +1915,13 @@
         </w:tc>
       </w:tr>
       <w:tr>
+        <w:trPr>
+          <w:trHeight w:val="5057"/>
+        </w:trPr>
         <w:tc>
           <w:tcPr>
             <w:tcW w:w="2700" w:type="dxa"/>
           </w:tcPr>
-          <w:p>
-            <w:pPr>
-              <w:spacing w:line="360" w:lineRule="auto"/>
-              <w:ind w:left="187"/>
-              <w:rPr>
-                <w:lang w:val="bg-BG"/>
-              </w:rPr>
-            </w:pPr>
-            <w:r>
-              <w:rPr>
-                <w:lang w:val="bg-BG"/>
-              </w:rPr>
-              <w:t>1.Оформяне на дисертацията</w:t>
-            </w:r>
-          </w:p>
-          <w:p>
-            <w:pPr>
-              <w:ind w:left="450"/>
-              <w:rPr>
-                <w:lang w:val="bg-BG"/>
-              </w:rPr>
-            </w:pPr>
-          </w:p>
-          <w:p>
-            <w:pPr>
-              <w:ind w:left="450"/>
-              <w:rPr>
-                <w:lang w:val="bg-BG"/>
-              </w:rPr>
-            </w:pPr>
-          </w:p>
-          <w:p>
-            <w:pPr>
-              <w:ind w:left="450"/>
-              <w:rPr>
-                <w:lang w:val="bg-BG"/>
-              </w:rPr>
-            </w:pPr>
-          </w:p>
-          <w:p>
-            <w:pPr>
-              <w:ind w:left="450"/>
-              <w:rPr>
-                <w:lang w:val="bg-BG"/>
-              </w:rPr>
-            </w:pPr>
-          </w:p>
-          <w:p>
-            <w:pPr>
-              <w:ind w:left="450"/>
-              <w:rPr>
-                <w:lang w:val="bg-BG"/>
-              </w:rPr>
-            </w:pPr>
-          </w:p>
-          <w:p>
-            <w:pPr>
-              <w:ind w:left="450"/>
-              <w:rPr>
-                <w:lang w:val="bg-BG"/>
-              </w:rPr>
-            </w:pPr>
-          </w:p>
-          <w:p>
-            <w:pPr>
-              <w:ind w:left="450"/>
-              <w:rPr>
-                <w:lang w:val="bg-BG"/>
-              </w:rPr>
-            </w:pPr>
-          </w:p>
-          <w:p>
-            <w:pPr>
-              <w:ind w:left="450"/>
-              <w:rPr>
-                <w:lang w:val="bg-BG"/>
-              </w:rPr>
-            </w:pPr>
-          </w:p>
-          <w:p>
-            <w:pPr>
-              <w:ind w:left="450"/>
-              <w:rPr>
-                <w:lang w:val="bg-BG"/>
-              </w:rPr>
-            </w:pPr>
-          </w:p>
-          <w:p>
-            <w:pPr>
-              <w:rPr>
-                <w:lang w:val="bg-BG"/>
-              </w:rPr>
-            </w:pPr>
-            <w:r>
-              <w:rPr>
-                <w:lang w:val="bg-BG"/>
-              </w:rPr>
-              <w:t xml:space="preserve">   2. Педагогическа дейност</w:t>
-            </w:r>
-          </w:p>
-          <w:p>
-            <w:pPr>
-              <w:rPr>
-                <w:lang w:val="bg-BG"/>
-              </w:rPr>
-            </w:pPr>
-            <w:r>
-              <w:rPr>
-                <w:lang w:val="bg-BG"/>
-              </w:rPr>
-              <w:t xml:space="preserve">а) провеждане на </w:t>
-            </w:r>
-            <w:r>
-              <w:rPr>
-                <w:lang w:val="bg-BG"/>
-              </w:rPr>
-              <w:t>стаж за програмиране на многоядрени платформи</w:t>
-            </w:r>
-          </w:p>
-          <w:p>
-            <w:pPr>
-              <w:rPr>
-                <w:lang w:val="bg-BG"/>
-              </w:rPr>
-            </w:pPr>
-            <w:r>
-              <w:rPr>
-                <w:lang w:val="bg-BG"/>
-              </w:rPr>
-              <w:t xml:space="preserve">б) </w:t>
-            </w:r>
-            <w:r>
-              <w:rPr>
-                <w:lang w:val="bg-BG"/>
-              </w:rPr>
-              <w:t>ръководство на дипломанти</w:t>
-            </w:r>
-          </w:p>
           <w:p>
             <w:pPr>
               <w:rPr>
@@ -4099,167 +1940,12 @@
                 <w:lang w:val="bg-BG"/>
               </w:rPr>
             </w:pPr>
-            <w:r>
-              <w:rPr>
-                <w:lang w:val="bg-BG"/>
-              </w:rPr>
-              <w:t>Експериментална дейност и оценка на резултатите</w:t>
-            </w:r>
-          </w:p>
-          <w:p>
-            <w:pPr>
-              <w:rPr>
-                <w:lang w:val="bg-BG"/>
-              </w:rPr>
-            </w:pPr>
-          </w:p>
-          <w:p>
-            <w:pPr>
-              <w:rPr>
-                <w:lang w:val="bg-BG"/>
-              </w:rPr>
-            </w:pPr>
-            <w:r>
-              <w:rPr>
-                <w:lang w:val="bg-BG"/>
-              </w:rPr>
-              <w:t>5 месеца</w:t>
-            </w:r>
-          </w:p>
-          <w:p>
-            <w:pPr>
-              <w:rPr>
-                <w:lang w:val="bg-BG"/>
-              </w:rPr>
-            </w:pPr>
-          </w:p>
-          <w:p>
-            <w:pPr>
-              <w:rPr>
-                <w:lang w:val="bg-BG"/>
-              </w:rPr>
-            </w:pPr>
-          </w:p>
-          <w:p>
-            <w:pPr>
-              <w:rPr>
-                <w:lang w:val="bg-BG"/>
-              </w:rPr>
-            </w:pPr>
-          </w:p>
-          <w:p>
-            <w:pPr>
-              <w:rPr>
-                <w:lang w:val="bg-BG"/>
-              </w:rPr>
-            </w:pPr>
-          </w:p>
-          <w:p>
-            <w:pPr>
-              <w:rPr>
-                <w:lang w:val="bg-BG"/>
-              </w:rPr>
-            </w:pPr>
-          </w:p>
-          <w:p>
-            <w:pPr>
-              <w:numPr>
-                <w:ilvl w:val="0"/>
-                <w:numId w:val="7"/>
-              </w:numPr>
-              <w:rPr>
-                <w:lang w:val="bg-BG"/>
-              </w:rPr>
-            </w:pPr>
-            <w:r>
-              <w:rPr>
-                <w:lang w:val="bg-BG"/>
-              </w:rPr>
-              <w:t>месец</w:t>
-            </w:r>
-          </w:p>
-          <w:p>
-            <w:pPr>
-              <w:rPr>
-                <w:lang w:val="bg-BG"/>
-              </w:rPr>
-            </w:pPr>
-          </w:p>
-          <w:p>
-            <w:pPr>
-              <w:rPr>
-                <w:lang w:val="bg-BG"/>
-              </w:rPr>
-            </w:pPr>
-          </w:p>
-          <w:p>
-            <w:pPr>
-              <w:rPr>
-                <w:lang w:val="bg-BG"/>
-              </w:rPr>
-            </w:pPr>
-          </w:p>
-          <w:p>
-            <w:pPr>
-              <w:rPr>
-                <w:lang w:val="bg-BG"/>
-              </w:rPr>
-            </w:pPr>
-            <w:r>
-              <w:rPr>
-                <w:lang w:val="bg-BG"/>
-              </w:rPr>
-              <w:t xml:space="preserve">      3 месеца</w:t>
-            </w:r>
           </w:p>
         </w:tc>
         <w:tc>
           <w:tcPr>
             <w:tcW w:w="1466" w:type="dxa"/>
           </w:tcPr>
-          <w:p>
-            <w:pPr>
-              <w:jc w:val="center"/>
-              <w:rPr>
-                <w:lang w:val="bg-BG"/>
-              </w:rPr>
-            </w:pPr>
-          </w:p>
-          <w:p>
-            <w:pPr>
-              <w:jc w:val="center"/>
-              <w:rPr>
-                <w:lang w:val="bg-BG"/>
-              </w:rPr>
-            </w:pPr>
-            <w:r>
-              <w:rPr>
-                <w:lang w:val="bg-BG"/>
-              </w:rPr>
-              <w:t>Участие в научни конферен-ции</w:t>
-            </w:r>
-          </w:p>
-          <w:p>
-            <w:pPr>
-              <w:rPr>
-                <w:lang w:val="bg-BG"/>
-              </w:rPr>
-            </w:pPr>
-          </w:p>
-          <w:p>
-            <w:pPr>
-              <w:jc w:val="center"/>
-              <w:rPr>
-                <w:lang w:val="bg-BG"/>
-              </w:rPr>
-            </w:pPr>
-            <w:r>
-              <w:rPr>
-                <w:lang w:val="bg-BG"/>
-              </w:rPr>
-              <w:t>Публика-ция в научно списание</w:t>
-            </w:r>
-          </w:p>
           <w:p>
             <w:pPr>
               <w:jc w:val="center"/>
@@ -4281,203 +1967,16 @@
               </w:rPr>
             </w:pPr>
           </w:p>
-          <w:p>
-            <w:pPr>
-              <w:jc w:val="center"/>
-              <w:rPr>
-                <w:lang w:val="bg-BG"/>
-              </w:rPr>
-            </w:pPr>
-            <w:r>
-              <w:rPr>
-                <w:lang w:val="bg-BG"/>
-              </w:rPr>
-              <w:t>25.12.20</w:t>
-            </w:r>
-            <w:r>
-              <w:rPr>
-                <w:lang w:val="bg-BG"/>
-              </w:rPr>
-              <w:t>10</w:t>
-            </w:r>
-          </w:p>
-          <w:p>
-            <w:pPr>
-              <w:jc w:val="center"/>
-              <w:rPr>
-                <w:lang w:val="bg-BG"/>
-              </w:rPr>
-            </w:pPr>
-          </w:p>
-          <w:p>
-            <w:pPr>
-              <w:jc w:val="center"/>
-              <w:rPr>
-                <w:lang w:val="bg-BG"/>
-              </w:rPr>
-            </w:pPr>
-          </w:p>
-          <w:p>
-            <w:pPr>
-              <w:jc w:val="center"/>
-              <w:rPr>
-                <w:lang w:val="bg-BG"/>
-              </w:rPr>
-            </w:pPr>
-          </w:p>
-          <w:p>
-            <w:pPr>
-              <w:jc w:val="center"/>
-              <w:rPr>
-                <w:lang w:val="bg-BG"/>
-              </w:rPr>
-            </w:pPr>
-          </w:p>
-          <w:p>
-            <w:pPr>
-              <w:jc w:val="center"/>
-              <w:rPr>
-                <w:lang w:val="bg-BG"/>
-              </w:rPr>
-            </w:pPr>
-            <w:r>
-              <w:rPr>
-                <w:lang w:val="bg-BG"/>
-              </w:rPr>
-              <w:t>15.</w:t>
-            </w:r>
-            <w:r>
-              <w:rPr>
-                <w:lang w:val="bg-BG"/>
-              </w:rPr>
-              <w:t>11</w:t>
-            </w:r>
-            <w:r>
-              <w:rPr>
-                <w:lang w:val="bg-BG"/>
-              </w:rPr>
-              <w:t>.20</w:t>
-            </w:r>
-            <w:r>
-              <w:rPr>
-                <w:lang w:val="bg-BG"/>
-              </w:rPr>
-              <w:t>1</w:t>
-            </w:r>
-            <w:r>
-              <w:rPr>
-                <w:lang w:val="bg-BG"/>
-              </w:rPr>
-              <w:t>1</w:t>
-            </w:r>
-          </w:p>
-          <w:p>
-            <w:pPr>
-              <w:jc w:val="center"/>
-              <w:rPr>
-                <w:lang w:val="bg-BG"/>
-              </w:rPr>
-            </w:pPr>
-          </w:p>
-          <w:p>
-            <w:pPr>
-              <w:jc w:val="center"/>
-              <w:rPr>
-                <w:lang w:val="bg-BG"/>
-              </w:rPr>
-            </w:pPr>
-          </w:p>
-          <w:p>
-            <w:pPr>
-              <w:jc w:val="center"/>
-              <w:rPr>
-                <w:lang w:val="bg-BG"/>
-              </w:rPr>
-            </w:pPr>
-          </w:p>
-          <w:p>
-            <w:pPr>
-              <w:jc w:val="center"/>
-              <w:rPr>
-                <w:lang w:val="bg-BG"/>
-              </w:rPr>
-            </w:pPr>
-          </w:p>
-          <w:p>
-            <w:pPr>
-              <w:jc w:val="center"/>
-              <w:rPr>
-                <w:lang w:val="bg-BG"/>
-              </w:rPr>
-            </w:pPr>
-          </w:p>
-          <w:p>
-            <w:pPr>
-              <w:jc w:val="center"/>
-              <w:rPr>
-                <w:lang w:val="bg-BG"/>
-              </w:rPr>
-            </w:pPr>
-          </w:p>
-          <w:p>
-            <w:pPr>
-              <w:jc w:val="center"/>
-              <w:rPr>
-                <w:lang w:val="bg-BG"/>
-              </w:rPr>
-            </w:pPr>
-          </w:p>
-          <w:p>
-            <w:pPr>
-              <w:jc w:val="center"/>
-              <w:rPr>
-                <w:lang w:val="bg-BG"/>
-              </w:rPr>
-            </w:pPr>
-          </w:p>
-          <w:p>
-            <w:pPr>
-              <w:jc w:val="center"/>
-              <w:rPr>
-                <w:lang w:val="bg-BG"/>
-              </w:rPr>
-            </w:pPr>
-          </w:p>
-          <w:p>
-            <w:pPr>
-              <w:jc w:val="center"/>
-              <w:rPr>
-                <w:lang w:val="bg-BG"/>
-              </w:rPr>
-            </w:pPr>
-            <w:r>
-              <w:rPr>
-                <w:lang w:val="bg-BG"/>
-              </w:rPr>
-              <w:t>20</w:t>
-            </w:r>
-            <w:r>
-              <w:rPr>
-                <w:lang w:val="bg-BG"/>
-              </w:rPr>
-              <w:t>1</w:t>
-            </w:r>
-            <w:r>
-              <w:rPr>
-                <w:lang w:val="bg-BG"/>
-              </w:rPr>
-              <w:t>1</w:t>
-            </w:r>
-            <w:r>
-              <w:rPr>
-                <w:lang w:val="bg-BG"/>
-              </w:rPr>
-              <w:t xml:space="preserve"> г.</w:t>
-            </w:r>
-          </w:p>
         </w:tc>
       </w:tr>
     </w:tbl>
+    <w:p>
+      <w:pPr>
+        <w:rPr>
+          <w:lang w:val="bg-BG"/>
+        </w:rPr>
+      </w:pPr>
+    </w:p>
     <w:p>
       <w:pPr>
         <w:rPr>

</xml_diff>